<commit_message>
Refactored the account index and profile update view for best performance Django queries and user redirection
</commit_message>
<xml_diff>
--- a/UyaProp Real Estate Application Requirements.docx
+++ b/UyaProp Real Estate Application Requirements.docx
@@ -87,7 +87,23 @@
           <w:sz w:val="28"/>
           <w:szCs w:val="28"/>
         </w:rPr>
-        <w:t>Version 0.1 Document Requirements</w:t>
+        <w:t>Version 0.1 Requirements</w:t>
+      </w:r>
+      <w:r>
+        <w:rPr>
+          <w:rFonts w:ascii="Arial Rounded MT Bold" w:hAnsi="Arial Rounded MT Bold" w:cs="Times New Roman"/>
+          <w:sz w:val="28"/>
+          <w:szCs w:val="28"/>
+        </w:rPr>
+        <w:t xml:space="preserve"> </w:t>
+      </w:r>
+      <w:r>
+        <w:rPr>
+          <w:rFonts w:ascii="Arial Rounded MT Bold" w:hAnsi="Arial Rounded MT Bold" w:cs="Times New Roman"/>
+          <w:sz w:val="28"/>
+          <w:szCs w:val="28"/>
+        </w:rPr>
+        <w:t>Document</w:t>
       </w:r>
     </w:p>
     <w:p>
@@ -99,6 +115,7 @@
           <w:b/>
           <w:sz w:val="28"/>
           <w:szCs w:val="28"/>
+          <w:highlight w:val="cyan"/>
         </w:rPr>
       </w:pPr>
       <w:r>
@@ -107,6 +124,7 @@
           <w:b/>
           <w:sz w:val="28"/>
           <w:szCs w:val="28"/>
+          <w:highlight w:val="cyan"/>
         </w:rPr>
         <w:t>Pages:</w:t>
       </w:r>
@@ -123,13 +141,15 @@
           <w:rFonts w:ascii="Times New Roman" w:hAnsi="Times New Roman" w:cs="Times New Roman"/>
           <w:sz w:val="28"/>
           <w:szCs w:val="28"/>
-        </w:rPr>
-      </w:pPr>
-      <w:r>
-        <w:rPr>
-          <w:rFonts w:ascii="Times New Roman" w:hAnsi="Times New Roman" w:cs="Times New Roman"/>
-          <w:sz w:val="28"/>
-          <w:szCs w:val="28"/>
+          <w:highlight w:val="cyan"/>
+        </w:rPr>
+      </w:pPr>
+      <w:r>
+        <w:rPr>
+          <w:rFonts w:ascii="Times New Roman" w:hAnsi="Times New Roman" w:cs="Times New Roman"/>
+          <w:sz w:val="28"/>
+          <w:szCs w:val="28"/>
+          <w:highlight w:val="cyan"/>
         </w:rPr>
         <w:t>Home</w:t>
       </w:r>
@@ -146,13 +166,15 @@
           <w:rFonts w:ascii="Times New Roman" w:hAnsi="Times New Roman" w:cs="Times New Roman"/>
           <w:sz w:val="28"/>
           <w:szCs w:val="28"/>
-        </w:rPr>
-      </w:pPr>
-      <w:r>
-        <w:rPr>
-          <w:rFonts w:ascii="Times New Roman" w:hAnsi="Times New Roman" w:cs="Times New Roman"/>
-          <w:sz w:val="28"/>
-          <w:szCs w:val="28"/>
+          <w:highlight w:val="cyan"/>
+        </w:rPr>
+      </w:pPr>
+      <w:r>
+        <w:rPr>
+          <w:rFonts w:ascii="Times New Roman" w:hAnsi="Times New Roman" w:cs="Times New Roman"/>
+          <w:sz w:val="28"/>
+          <w:szCs w:val="28"/>
+          <w:highlight w:val="cyan"/>
         </w:rPr>
         <w:t>About Us</w:t>
       </w:r>
@@ -169,13 +191,15 @@
           <w:rFonts w:ascii="Times New Roman" w:hAnsi="Times New Roman" w:cs="Times New Roman"/>
           <w:sz w:val="28"/>
           <w:szCs w:val="28"/>
-        </w:rPr>
-      </w:pPr>
-      <w:r>
-        <w:rPr>
-          <w:rFonts w:ascii="Times New Roman" w:hAnsi="Times New Roman" w:cs="Times New Roman"/>
-          <w:sz w:val="28"/>
-          <w:szCs w:val="28"/>
+          <w:highlight w:val="cyan"/>
+        </w:rPr>
+      </w:pPr>
+      <w:r>
+        <w:rPr>
+          <w:rFonts w:ascii="Times New Roman" w:hAnsi="Times New Roman" w:cs="Times New Roman"/>
+          <w:sz w:val="28"/>
+          <w:szCs w:val="28"/>
+          <w:highlight w:val="cyan"/>
         </w:rPr>
         <w:t xml:space="preserve">Services </w:t>
       </w:r>
@@ -192,13 +216,15 @@
           <w:rFonts w:ascii="Times New Roman" w:hAnsi="Times New Roman" w:cs="Times New Roman"/>
           <w:sz w:val="28"/>
           <w:szCs w:val="28"/>
-        </w:rPr>
-      </w:pPr>
-      <w:r>
-        <w:rPr>
-          <w:rFonts w:ascii="Times New Roman" w:hAnsi="Times New Roman" w:cs="Times New Roman"/>
-          <w:sz w:val="28"/>
-          <w:szCs w:val="28"/>
+          <w:highlight w:val="cyan"/>
+        </w:rPr>
+      </w:pPr>
+      <w:r>
+        <w:rPr>
+          <w:rFonts w:ascii="Times New Roman" w:hAnsi="Times New Roman" w:cs="Times New Roman"/>
+          <w:sz w:val="28"/>
+          <w:szCs w:val="28"/>
+          <w:highlight w:val="cyan"/>
         </w:rPr>
         <w:t>Properties</w:t>
       </w:r>
@@ -215,13 +241,15 @@
           <w:rFonts w:ascii="Times New Roman" w:hAnsi="Times New Roman" w:cs="Times New Roman"/>
           <w:sz w:val="28"/>
           <w:szCs w:val="28"/>
-        </w:rPr>
-      </w:pPr>
-      <w:r>
-        <w:rPr>
-          <w:rFonts w:ascii="Times New Roman" w:hAnsi="Times New Roman" w:cs="Times New Roman"/>
-          <w:sz w:val="28"/>
-          <w:szCs w:val="28"/>
+          <w:highlight w:val="cyan"/>
+        </w:rPr>
+      </w:pPr>
+      <w:r>
+        <w:rPr>
+          <w:rFonts w:ascii="Times New Roman" w:hAnsi="Times New Roman" w:cs="Times New Roman"/>
+          <w:sz w:val="28"/>
+          <w:szCs w:val="28"/>
+          <w:highlight w:val="cyan"/>
         </w:rPr>
         <w:t>Contact Us</w:t>
       </w:r>
@@ -238,13 +266,15 @@
           <w:rFonts w:ascii="Times New Roman" w:hAnsi="Times New Roman" w:cs="Times New Roman"/>
           <w:sz w:val="28"/>
           <w:szCs w:val="28"/>
-        </w:rPr>
-      </w:pPr>
-      <w:r>
-        <w:rPr>
-          <w:rFonts w:ascii="Times New Roman" w:hAnsi="Times New Roman" w:cs="Times New Roman"/>
-          <w:sz w:val="28"/>
-          <w:szCs w:val="28"/>
+          <w:highlight w:val="cyan"/>
+        </w:rPr>
+      </w:pPr>
+      <w:r>
+        <w:rPr>
+          <w:rFonts w:ascii="Times New Roman" w:hAnsi="Times New Roman" w:cs="Times New Roman"/>
+          <w:sz w:val="28"/>
+          <w:szCs w:val="28"/>
+          <w:highlight w:val="cyan"/>
         </w:rPr>
         <w:t>FAQ</w:t>
       </w:r>
@@ -261,13 +291,15 @@
           <w:rFonts w:ascii="Times New Roman" w:hAnsi="Times New Roman" w:cs="Times New Roman"/>
           <w:sz w:val="28"/>
           <w:szCs w:val="28"/>
-        </w:rPr>
-      </w:pPr>
-      <w:r>
-        <w:rPr>
-          <w:rFonts w:ascii="Times New Roman" w:hAnsi="Times New Roman" w:cs="Times New Roman"/>
-          <w:sz w:val="28"/>
-          <w:szCs w:val="28"/>
+          <w:highlight w:val="cyan"/>
+        </w:rPr>
+      </w:pPr>
+      <w:r>
+        <w:rPr>
+          <w:rFonts w:ascii="Times New Roman" w:hAnsi="Times New Roman" w:cs="Times New Roman"/>
+          <w:sz w:val="28"/>
+          <w:szCs w:val="28"/>
+          <w:highlight w:val="cyan"/>
         </w:rPr>
         <w:t>Blog</w:t>
       </w:r>
@@ -281,6 +313,7 @@
           <w:b/>
           <w:sz w:val="28"/>
           <w:szCs w:val="28"/>
+          <w:highlight w:val="cyan"/>
         </w:rPr>
       </w:pPr>
       <w:r>
@@ -289,6 +322,7 @@
           <w:b/>
           <w:sz w:val="28"/>
           <w:szCs w:val="28"/>
+          <w:highlight w:val="cyan"/>
         </w:rPr>
         <w:t>User Accounts</w:t>
       </w:r>
@@ -305,13 +339,15 @@
           <w:rFonts w:ascii="Times New Roman" w:hAnsi="Times New Roman" w:cs="Times New Roman"/>
           <w:sz w:val="28"/>
           <w:szCs w:val="28"/>
-        </w:rPr>
-      </w:pPr>
-      <w:r>
-        <w:rPr>
-          <w:rFonts w:ascii="Times New Roman" w:hAnsi="Times New Roman" w:cs="Times New Roman"/>
-          <w:sz w:val="28"/>
-          <w:szCs w:val="28"/>
+          <w:highlight w:val="cyan"/>
+        </w:rPr>
+      </w:pPr>
+      <w:r>
+        <w:rPr>
+          <w:rFonts w:ascii="Times New Roman" w:hAnsi="Times New Roman" w:cs="Times New Roman"/>
+          <w:sz w:val="28"/>
+          <w:szCs w:val="28"/>
+          <w:highlight w:val="cyan"/>
         </w:rPr>
         <w:t>Administrator</w:t>
       </w:r>
@@ -328,13 +364,15 @@
           <w:rFonts w:ascii="Times New Roman" w:hAnsi="Times New Roman" w:cs="Times New Roman"/>
           <w:sz w:val="28"/>
           <w:szCs w:val="28"/>
-        </w:rPr>
-      </w:pPr>
-      <w:r>
-        <w:rPr>
-          <w:rFonts w:ascii="Times New Roman" w:hAnsi="Times New Roman" w:cs="Times New Roman"/>
-          <w:sz w:val="28"/>
-          <w:szCs w:val="28"/>
+          <w:highlight w:val="cyan"/>
+        </w:rPr>
+      </w:pPr>
+      <w:r>
+        <w:rPr>
+          <w:rFonts w:ascii="Times New Roman" w:hAnsi="Times New Roman" w:cs="Times New Roman"/>
+          <w:sz w:val="28"/>
+          <w:szCs w:val="28"/>
+          <w:highlight w:val="cyan"/>
         </w:rPr>
         <w:t>Landlord</w:t>
       </w:r>
@@ -351,13 +389,15 @@
           <w:rFonts w:ascii="Times New Roman" w:hAnsi="Times New Roman" w:cs="Times New Roman"/>
           <w:sz w:val="28"/>
           <w:szCs w:val="28"/>
-        </w:rPr>
-      </w:pPr>
-      <w:r>
-        <w:rPr>
-          <w:rFonts w:ascii="Times New Roman" w:hAnsi="Times New Roman" w:cs="Times New Roman"/>
-          <w:sz w:val="28"/>
-          <w:szCs w:val="28"/>
+          <w:highlight w:val="cyan"/>
+        </w:rPr>
+      </w:pPr>
+      <w:r>
+        <w:rPr>
+          <w:rFonts w:ascii="Times New Roman" w:hAnsi="Times New Roman" w:cs="Times New Roman"/>
+          <w:sz w:val="28"/>
+          <w:szCs w:val="28"/>
+          <w:highlight w:val="cyan"/>
         </w:rPr>
         <w:t>Agent</w:t>
       </w:r>
@@ -374,13 +414,15 @@
           <w:rFonts w:ascii="Times New Roman" w:hAnsi="Times New Roman" w:cs="Times New Roman"/>
           <w:sz w:val="28"/>
           <w:szCs w:val="28"/>
-        </w:rPr>
-      </w:pPr>
-      <w:r>
-        <w:rPr>
-          <w:rFonts w:ascii="Times New Roman" w:hAnsi="Times New Roman" w:cs="Times New Roman"/>
-          <w:sz w:val="28"/>
-          <w:szCs w:val="28"/>
+          <w:highlight w:val="cyan"/>
+        </w:rPr>
+      </w:pPr>
+      <w:r>
+        <w:rPr>
+          <w:rFonts w:ascii="Times New Roman" w:hAnsi="Times New Roman" w:cs="Times New Roman"/>
+          <w:sz w:val="28"/>
+          <w:szCs w:val="28"/>
+          <w:highlight w:val="cyan"/>
         </w:rPr>
         <w:t>Prospect</w:t>
       </w:r>
@@ -397,13 +439,15 @@
           <w:rFonts w:ascii="Times New Roman" w:hAnsi="Times New Roman" w:cs="Times New Roman"/>
           <w:sz w:val="28"/>
           <w:szCs w:val="28"/>
-        </w:rPr>
-      </w:pPr>
-      <w:r>
-        <w:rPr>
-          <w:rFonts w:ascii="Times New Roman" w:hAnsi="Times New Roman" w:cs="Times New Roman"/>
-          <w:sz w:val="28"/>
-          <w:szCs w:val="28"/>
+          <w:highlight w:val="cyan"/>
+        </w:rPr>
+      </w:pPr>
+      <w:r>
+        <w:rPr>
+          <w:rFonts w:ascii="Times New Roman" w:hAnsi="Times New Roman" w:cs="Times New Roman"/>
+          <w:sz w:val="28"/>
+          <w:szCs w:val="28"/>
+          <w:highlight w:val="cyan"/>
         </w:rPr>
         <w:t>Tenancy</w:t>
       </w:r>
@@ -416,6 +460,7 @@
           <w:b/>
           <w:sz w:val="28"/>
           <w:szCs w:val="28"/>
+          <w:highlight w:val="cyan"/>
         </w:rPr>
       </w:pPr>
       <w:r>
@@ -424,6 +469,7 @@
           <w:b/>
           <w:sz w:val="28"/>
           <w:szCs w:val="28"/>
+          <w:highlight w:val="cyan"/>
         </w:rPr>
         <w:t>User Account Registration</w:t>
       </w:r>
@@ -433,6 +479,7 @@
           <w:b/>
           <w:sz w:val="28"/>
           <w:szCs w:val="28"/>
+          <w:highlight w:val="cyan"/>
         </w:rPr>
         <w:t xml:space="preserve"> Logic</w:t>
       </w:r>
@@ -442,6 +489,7 @@
           <w:b/>
           <w:sz w:val="28"/>
           <w:szCs w:val="28"/>
+          <w:highlight w:val="cyan"/>
         </w:rPr>
         <w:t>:</w:t>
       </w:r>
@@ -459,13 +507,15 @@
           <w:i/>
           <w:sz w:val="28"/>
           <w:szCs w:val="28"/>
-        </w:rPr>
-      </w:pPr>
-      <w:r>
-        <w:rPr>
-          <w:rFonts w:ascii="Times New Roman" w:hAnsi="Times New Roman" w:cs="Times New Roman"/>
-          <w:sz w:val="28"/>
-          <w:szCs w:val="28"/>
+          <w:highlight w:val="cyan"/>
+        </w:rPr>
+      </w:pPr>
+      <w:r>
+        <w:rPr>
+          <w:rFonts w:ascii="Times New Roman" w:hAnsi="Times New Roman" w:cs="Times New Roman"/>
+          <w:sz w:val="28"/>
+          <w:szCs w:val="28"/>
+          <w:highlight w:val="cyan"/>
         </w:rPr>
         <w:t xml:space="preserve">Enter </w:t>
       </w:r>
@@ -474,6 +524,7 @@
           <w:rFonts w:ascii="Times New Roman" w:hAnsi="Times New Roman" w:cs="Times New Roman"/>
           <w:sz w:val="28"/>
           <w:szCs w:val="28"/>
+          <w:highlight w:val="cyan"/>
         </w:rPr>
         <w:t xml:space="preserve">Username, Password, </w:t>
       </w:r>
@@ -482,6 +533,7 @@
           <w:rFonts w:ascii="Times New Roman" w:hAnsi="Times New Roman" w:cs="Times New Roman"/>
           <w:sz w:val="28"/>
           <w:szCs w:val="28"/>
+          <w:highlight w:val="cyan"/>
         </w:rPr>
         <w:t xml:space="preserve">Select </w:t>
       </w:r>
@@ -490,6 +542,7 @@
           <w:rFonts w:ascii="Times New Roman" w:hAnsi="Times New Roman" w:cs="Times New Roman"/>
           <w:sz w:val="28"/>
           <w:szCs w:val="28"/>
+          <w:highlight w:val="cyan"/>
         </w:rPr>
         <w:t xml:space="preserve">User Type </w:t>
       </w:r>
@@ -499,6 +552,7 @@
           <w:i/>
           <w:sz w:val="28"/>
           <w:szCs w:val="28"/>
+          <w:highlight w:val="cyan"/>
         </w:rPr>
         <w:t>(Landlord, Agent, Prospect)</w:t>
       </w:r>
@@ -516,13 +570,15 @@
           <w:i/>
           <w:sz w:val="28"/>
           <w:szCs w:val="28"/>
-        </w:rPr>
-      </w:pPr>
-      <w:r>
-        <w:rPr>
-          <w:rFonts w:ascii="Times New Roman" w:hAnsi="Times New Roman" w:cs="Times New Roman"/>
-          <w:sz w:val="28"/>
-          <w:szCs w:val="28"/>
+          <w:highlight w:val="cyan"/>
+        </w:rPr>
+      </w:pPr>
+      <w:r>
+        <w:rPr>
+          <w:rFonts w:ascii="Times New Roman" w:hAnsi="Times New Roman" w:cs="Times New Roman"/>
+          <w:sz w:val="28"/>
+          <w:szCs w:val="28"/>
+          <w:highlight w:val="cyan"/>
         </w:rPr>
         <w:t xml:space="preserve">Update </w:t>
       </w:r>
@@ -531,6 +587,7 @@
           <w:rFonts w:ascii="Times New Roman" w:hAnsi="Times New Roman" w:cs="Times New Roman"/>
           <w:sz w:val="28"/>
           <w:szCs w:val="28"/>
+          <w:highlight w:val="cyan"/>
         </w:rPr>
         <w:t xml:space="preserve">User Profile </w:t>
       </w:r>
@@ -540,6 +597,7 @@
           <w:i/>
           <w:sz w:val="28"/>
           <w:szCs w:val="28"/>
+          <w:highlight w:val="cyan"/>
         </w:rPr>
         <w:t>(</w:t>
       </w:r>
@@ -549,6 +607,7 @@
           <w:i/>
           <w:sz w:val="28"/>
           <w:szCs w:val="28"/>
+          <w:highlight w:val="cyan"/>
         </w:rPr>
         <w:t>Full Name, Phone, Email, Image)</w:t>
       </w:r>
@@ -565,13 +624,15 @@
           <w:rFonts w:ascii="Times New Roman" w:hAnsi="Times New Roman" w:cs="Times New Roman"/>
           <w:sz w:val="28"/>
           <w:szCs w:val="28"/>
-        </w:rPr>
-      </w:pPr>
-      <w:r>
-        <w:rPr>
-          <w:rFonts w:ascii="Times New Roman" w:hAnsi="Times New Roman" w:cs="Times New Roman"/>
-          <w:sz w:val="28"/>
-          <w:szCs w:val="28"/>
+          <w:highlight w:val="lightGray"/>
+        </w:rPr>
+      </w:pPr>
+      <w:r>
+        <w:rPr>
+          <w:rFonts w:ascii="Times New Roman" w:hAnsi="Times New Roman" w:cs="Times New Roman"/>
+          <w:sz w:val="28"/>
+          <w:szCs w:val="28"/>
+          <w:highlight w:val="lightGray"/>
         </w:rPr>
         <w:t xml:space="preserve">If Landlord or Agent: </w:t>
       </w:r>
@@ -588,13 +649,15 @@
           <w:rFonts w:ascii="Times New Roman" w:hAnsi="Times New Roman" w:cs="Times New Roman"/>
           <w:sz w:val="28"/>
           <w:szCs w:val="28"/>
-        </w:rPr>
-      </w:pPr>
-      <w:r>
-        <w:rPr>
-          <w:rFonts w:ascii="Times New Roman" w:hAnsi="Times New Roman" w:cs="Times New Roman"/>
-          <w:sz w:val="28"/>
-          <w:szCs w:val="28"/>
+          <w:highlight w:val="lightGray"/>
+        </w:rPr>
+      </w:pPr>
+      <w:r>
+        <w:rPr>
+          <w:rFonts w:ascii="Times New Roman" w:hAnsi="Times New Roman" w:cs="Times New Roman"/>
+          <w:sz w:val="28"/>
+          <w:szCs w:val="28"/>
+          <w:highlight w:val="lightGray"/>
         </w:rPr>
         <w:t>View own</w:t>
       </w:r>
@@ -603,9 +666,19 @@
           <w:rFonts w:ascii="Times New Roman" w:hAnsi="Times New Roman" w:cs="Times New Roman"/>
           <w:sz w:val="28"/>
           <w:szCs w:val="28"/>
+          <w:highlight w:val="lightGray"/>
         </w:rPr>
         <w:t xml:space="preserve"> Property Listings</w:t>
       </w:r>
+      <w:r>
+        <w:rPr>
+          <w:rFonts w:ascii="Times New Roman" w:hAnsi="Times New Roman" w:cs="Times New Roman"/>
+          <w:sz w:val="28"/>
+          <w:szCs w:val="28"/>
+          <w:highlight w:val="lightGray"/>
+        </w:rPr>
+        <w:t xml:space="preserve"> (if available)</w:t>
+      </w:r>
     </w:p>
     <w:p>
       <w:pPr>
@@ -619,16 +692,27 @@
           <w:rFonts w:ascii="Times New Roman" w:hAnsi="Times New Roman" w:cs="Times New Roman"/>
           <w:sz w:val="28"/>
           <w:szCs w:val="28"/>
-        </w:rPr>
-      </w:pPr>
-      <w:r>
-        <w:rPr>
-          <w:rFonts w:ascii="Times New Roman" w:hAnsi="Times New Roman" w:cs="Times New Roman"/>
-          <w:sz w:val="28"/>
-          <w:szCs w:val="28"/>
+          <w:highlight w:val="lightGray"/>
+        </w:rPr>
+      </w:pPr>
+      <w:r>
+        <w:rPr>
+          <w:rFonts w:ascii="Times New Roman" w:hAnsi="Times New Roman" w:cs="Times New Roman"/>
+          <w:sz w:val="28"/>
+          <w:szCs w:val="28"/>
+          <w:highlight w:val="lightGray"/>
         </w:rPr>
         <w:t>Add Property</w:t>
       </w:r>
+      <w:r>
+        <w:rPr>
+          <w:rFonts w:ascii="Times New Roman" w:hAnsi="Times New Roman" w:cs="Times New Roman"/>
+          <w:sz w:val="28"/>
+          <w:szCs w:val="28"/>
+          <w:highlight w:val="lightGray"/>
+        </w:rPr>
+        <w:t xml:space="preserve"> (Else)</w:t>
+      </w:r>
     </w:p>
     <w:p>
       <w:pPr>
@@ -642,13 +726,15 @@
           <w:rFonts w:ascii="Times New Roman" w:hAnsi="Times New Roman" w:cs="Times New Roman"/>
           <w:sz w:val="28"/>
           <w:szCs w:val="28"/>
-        </w:rPr>
-      </w:pPr>
-      <w:r>
-        <w:rPr>
-          <w:rFonts w:ascii="Times New Roman" w:hAnsi="Times New Roman" w:cs="Times New Roman"/>
-          <w:sz w:val="28"/>
-          <w:szCs w:val="28"/>
+          <w:highlight w:val="lightGray"/>
+        </w:rPr>
+      </w:pPr>
+      <w:r>
+        <w:rPr>
+          <w:rFonts w:ascii="Times New Roman" w:hAnsi="Times New Roman" w:cs="Times New Roman"/>
+          <w:sz w:val="28"/>
+          <w:szCs w:val="28"/>
+          <w:highlight w:val="lightGray"/>
         </w:rPr>
         <w:t xml:space="preserve">View Prospects </w:t>
       </w:r>
@@ -657,6 +743,7 @@
           <w:rFonts w:ascii="Times New Roman" w:hAnsi="Times New Roman" w:cs="Times New Roman"/>
           <w:sz w:val="28"/>
           <w:szCs w:val="28"/>
+          <w:highlight w:val="lightGray"/>
         </w:rPr>
         <w:t>Notifications</w:t>
       </w:r>

</xml_diff>

<commit_message>
worked on Add, edit and list property views
</commit_message>
<xml_diff>
--- a/UyaProp Real Estate Application Requirements.docx
+++ b/UyaProp Real Estate Application Requirements.docx
@@ -624,15 +624,15 @@
           <w:rFonts w:ascii="Times New Roman" w:hAnsi="Times New Roman" w:cs="Times New Roman"/>
           <w:sz w:val="28"/>
           <w:szCs w:val="28"/>
-          <w:highlight w:val="lightGray"/>
-        </w:rPr>
-      </w:pPr>
-      <w:r>
-        <w:rPr>
-          <w:rFonts w:ascii="Times New Roman" w:hAnsi="Times New Roman" w:cs="Times New Roman"/>
-          <w:sz w:val="28"/>
-          <w:szCs w:val="28"/>
-          <w:highlight w:val="lightGray"/>
+          <w:highlight w:val="cyan"/>
+        </w:rPr>
+      </w:pPr>
+      <w:r>
+        <w:rPr>
+          <w:rFonts w:ascii="Times New Roman" w:hAnsi="Times New Roman" w:cs="Times New Roman"/>
+          <w:sz w:val="28"/>
+          <w:szCs w:val="28"/>
+          <w:highlight w:val="cyan"/>
         </w:rPr>
         <w:t xml:space="preserve">If Landlord or Agent: </w:t>
       </w:r>
@@ -649,15 +649,15 @@
           <w:rFonts w:ascii="Times New Roman" w:hAnsi="Times New Roman" w:cs="Times New Roman"/>
           <w:sz w:val="28"/>
           <w:szCs w:val="28"/>
-          <w:highlight w:val="lightGray"/>
-        </w:rPr>
-      </w:pPr>
-      <w:r>
-        <w:rPr>
-          <w:rFonts w:ascii="Times New Roman" w:hAnsi="Times New Roman" w:cs="Times New Roman"/>
-          <w:sz w:val="28"/>
-          <w:szCs w:val="28"/>
-          <w:highlight w:val="lightGray"/>
+          <w:highlight w:val="cyan"/>
+        </w:rPr>
+      </w:pPr>
+      <w:r>
+        <w:rPr>
+          <w:rFonts w:ascii="Times New Roman" w:hAnsi="Times New Roman" w:cs="Times New Roman"/>
+          <w:sz w:val="28"/>
+          <w:szCs w:val="28"/>
+          <w:highlight w:val="cyan"/>
         </w:rPr>
         <w:t>View own</w:t>
       </w:r>
@@ -666,7 +666,7 @@
           <w:rFonts w:ascii="Times New Roman" w:hAnsi="Times New Roman" w:cs="Times New Roman"/>
           <w:sz w:val="28"/>
           <w:szCs w:val="28"/>
-          <w:highlight w:val="lightGray"/>
+          <w:highlight w:val="cyan"/>
         </w:rPr>
         <w:t xml:space="preserve"> Property Listings</w:t>
       </w:r>
@@ -675,7 +675,7 @@
           <w:rFonts w:ascii="Times New Roman" w:hAnsi="Times New Roman" w:cs="Times New Roman"/>
           <w:sz w:val="28"/>
           <w:szCs w:val="28"/>
-          <w:highlight w:val="lightGray"/>
+          <w:highlight w:val="cyan"/>
         </w:rPr>
         <w:t xml:space="preserve"> (if available)</w:t>
       </w:r>
@@ -692,15 +692,15 @@
           <w:rFonts w:ascii="Times New Roman" w:hAnsi="Times New Roman" w:cs="Times New Roman"/>
           <w:sz w:val="28"/>
           <w:szCs w:val="28"/>
-          <w:highlight w:val="lightGray"/>
-        </w:rPr>
-      </w:pPr>
-      <w:r>
-        <w:rPr>
-          <w:rFonts w:ascii="Times New Roman" w:hAnsi="Times New Roman" w:cs="Times New Roman"/>
-          <w:sz w:val="28"/>
-          <w:szCs w:val="28"/>
-          <w:highlight w:val="lightGray"/>
+          <w:highlight w:val="cyan"/>
+        </w:rPr>
+      </w:pPr>
+      <w:r>
+        <w:rPr>
+          <w:rFonts w:ascii="Times New Roman" w:hAnsi="Times New Roman" w:cs="Times New Roman"/>
+          <w:sz w:val="28"/>
+          <w:szCs w:val="28"/>
+          <w:highlight w:val="cyan"/>
         </w:rPr>
         <w:t>Add Property</w:t>
       </w:r>
@@ -709,7 +709,7 @@
           <w:rFonts w:ascii="Times New Roman" w:hAnsi="Times New Roman" w:cs="Times New Roman"/>
           <w:sz w:val="28"/>
           <w:szCs w:val="28"/>
-          <w:highlight w:val="lightGray"/>
+          <w:highlight w:val="cyan"/>
         </w:rPr>
         <w:t xml:space="preserve"> (Else)</w:t>
       </w:r>

</xml_diff>

<commit_message>
Done Landlord, Agent and Prospects Receive and Send Messages
</commit_message>
<xml_diff>
--- a/UyaProp Real Estate Application Requirements.docx
+++ b/UyaProp Real Estate Application Requirements.docx
@@ -726,15 +726,15 @@
           <w:rFonts w:ascii="Times New Roman" w:hAnsi="Times New Roman" w:cs="Times New Roman"/>
           <w:sz w:val="28"/>
           <w:szCs w:val="28"/>
-          <w:highlight w:val="lightGray"/>
-        </w:rPr>
-      </w:pPr>
-      <w:r>
-        <w:rPr>
-          <w:rFonts w:ascii="Times New Roman" w:hAnsi="Times New Roman" w:cs="Times New Roman"/>
-          <w:sz w:val="28"/>
-          <w:szCs w:val="28"/>
-          <w:highlight w:val="lightGray"/>
+          <w:highlight w:val="cyan"/>
+        </w:rPr>
+      </w:pPr>
+      <w:r>
+        <w:rPr>
+          <w:rFonts w:ascii="Times New Roman" w:hAnsi="Times New Roman" w:cs="Times New Roman"/>
+          <w:sz w:val="28"/>
+          <w:szCs w:val="28"/>
+          <w:highlight w:val="cyan"/>
         </w:rPr>
         <w:t xml:space="preserve">View Prospects </w:t>
       </w:r>
@@ -743,7 +743,7 @@
           <w:rFonts w:ascii="Times New Roman" w:hAnsi="Times New Roman" w:cs="Times New Roman"/>
           <w:sz w:val="28"/>
           <w:szCs w:val="28"/>
-          <w:highlight w:val="lightGray"/>
+          <w:highlight w:val="cyan"/>
         </w:rPr>
         <w:t>Notifications</w:t>
       </w:r>
@@ -760,13 +760,15 @@
           <w:rFonts w:ascii="Times New Roman" w:hAnsi="Times New Roman" w:cs="Times New Roman"/>
           <w:sz w:val="28"/>
           <w:szCs w:val="28"/>
-        </w:rPr>
-      </w:pPr>
-      <w:r>
-        <w:rPr>
-          <w:rFonts w:ascii="Times New Roman" w:hAnsi="Times New Roman" w:cs="Times New Roman"/>
-          <w:sz w:val="28"/>
-          <w:szCs w:val="28"/>
+          <w:highlight w:val="cyan"/>
+        </w:rPr>
+      </w:pPr>
+      <w:r>
+        <w:rPr>
+          <w:rFonts w:ascii="Times New Roman" w:hAnsi="Times New Roman" w:cs="Times New Roman"/>
+          <w:sz w:val="28"/>
+          <w:szCs w:val="28"/>
+          <w:highlight w:val="cyan"/>
         </w:rPr>
         <w:t>Reply</w:t>
       </w:r>
@@ -775,6 +777,7 @@
           <w:rFonts w:ascii="Times New Roman" w:hAnsi="Times New Roman" w:cs="Times New Roman"/>
           <w:sz w:val="28"/>
           <w:szCs w:val="28"/>
+          <w:highlight w:val="cyan"/>
         </w:rPr>
         <w:t xml:space="preserve"> Prospect</w:t>
       </w:r>
@@ -877,13 +880,15 @@
           <w:rFonts w:ascii="Times New Roman" w:hAnsi="Times New Roman" w:cs="Times New Roman"/>
           <w:sz w:val="28"/>
           <w:szCs w:val="28"/>
-        </w:rPr>
-      </w:pPr>
-      <w:r>
-        <w:rPr>
-          <w:rFonts w:ascii="Times New Roman" w:hAnsi="Times New Roman" w:cs="Times New Roman"/>
-          <w:sz w:val="28"/>
-          <w:szCs w:val="28"/>
+          <w:highlight w:val="cyan"/>
+        </w:rPr>
+      </w:pPr>
+      <w:r>
+        <w:rPr>
+          <w:rFonts w:ascii="Times New Roman" w:hAnsi="Times New Roman" w:cs="Times New Roman"/>
+          <w:sz w:val="28"/>
+          <w:szCs w:val="28"/>
+          <w:highlight w:val="cyan"/>
         </w:rPr>
         <w:t>Send Property Inquiry to Landlord or Agent</w:t>
       </w:r>

</xml_diff>

<commit_message>
Optimized the Property Detail View
</commit_message>
<xml_diff>
--- a/UyaProp Real Estate Application Requirements.docx
+++ b/UyaProp Real Estate Application Requirements.docx
@@ -956,13 +956,15 @@
           <w:rFonts w:ascii="Times New Roman" w:hAnsi="Times New Roman" w:cs="Times New Roman"/>
           <w:sz w:val="28"/>
           <w:szCs w:val="28"/>
-        </w:rPr>
-      </w:pPr>
-      <w:r>
-        <w:rPr>
-          <w:rFonts w:ascii="Times New Roman" w:hAnsi="Times New Roman" w:cs="Times New Roman"/>
-          <w:sz w:val="28"/>
-          <w:szCs w:val="28"/>
+          <w:highlight w:val="cyan"/>
+        </w:rPr>
+      </w:pPr>
+      <w:r>
+        <w:rPr>
+          <w:rFonts w:ascii="Times New Roman" w:hAnsi="Times New Roman" w:cs="Times New Roman"/>
+          <w:sz w:val="28"/>
+          <w:szCs w:val="28"/>
+          <w:highlight w:val="cyan"/>
         </w:rPr>
         <w:t>If Landlord or Agent</w:t>
       </w:r>
@@ -971,6 +973,7 @@
           <w:rFonts w:ascii="Times New Roman" w:hAnsi="Times New Roman" w:cs="Times New Roman"/>
           <w:sz w:val="28"/>
           <w:szCs w:val="28"/>
+          <w:highlight w:val="cyan"/>
         </w:rPr>
         <w:t xml:space="preserve"> User</w:t>
       </w:r>
@@ -979,6 +982,7 @@
           <w:rFonts w:ascii="Times New Roman" w:hAnsi="Times New Roman" w:cs="Times New Roman"/>
           <w:sz w:val="28"/>
           <w:szCs w:val="28"/>
+          <w:highlight w:val="cyan"/>
         </w:rPr>
         <w:t>:</w:t>
       </w:r>
@@ -1002,6 +1006,7 @@
           <w:rFonts w:ascii="Times New Roman" w:hAnsi="Times New Roman" w:cs="Times New Roman"/>
           <w:sz w:val="28"/>
           <w:szCs w:val="28"/>
+          <w:highlight w:val="cyan"/>
         </w:rPr>
         <w:t>If User has Property and or Prospects: view</w:t>
       </w:r>
@@ -1042,13 +1047,15 @@
           <w:rFonts w:ascii="Times New Roman" w:hAnsi="Times New Roman" w:cs="Times New Roman"/>
           <w:sz w:val="28"/>
           <w:szCs w:val="28"/>
-        </w:rPr>
-      </w:pPr>
-      <w:r>
-        <w:rPr>
-          <w:rFonts w:ascii="Times New Roman" w:hAnsi="Times New Roman" w:cs="Times New Roman"/>
-          <w:sz w:val="28"/>
-          <w:szCs w:val="28"/>
+          <w:highlight w:val="cyan"/>
+        </w:rPr>
+      </w:pPr>
+      <w:r>
+        <w:rPr>
+          <w:rFonts w:ascii="Times New Roman" w:hAnsi="Times New Roman" w:cs="Times New Roman"/>
+          <w:sz w:val="28"/>
+          <w:szCs w:val="28"/>
+          <w:highlight w:val="cyan"/>
         </w:rPr>
         <w:t>Else if User has NO Property: Add Property</w:t>
       </w:r>
@@ -1065,13 +1072,15 @@
           <w:rFonts w:ascii="Times New Roman" w:hAnsi="Times New Roman" w:cs="Times New Roman"/>
           <w:sz w:val="28"/>
           <w:szCs w:val="28"/>
-        </w:rPr>
-      </w:pPr>
-      <w:r>
-        <w:rPr>
-          <w:rFonts w:ascii="Times New Roman" w:hAnsi="Times New Roman" w:cs="Times New Roman"/>
-          <w:sz w:val="28"/>
-          <w:szCs w:val="28"/>
+          <w:highlight w:val="cyan"/>
+        </w:rPr>
+      </w:pPr>
+      <w:r>
+        <w:rPr>
+          <w:rFonts w:ascii="Times New Roman" w:hAnsi="Times New Roman" w:cs="Times New Roman"/>
+          <w:sz w:val="28"/>
+          <w:szCs w:val="28"/>
+          <w:highlight w:val="cyan"/>
         </w:rPr>
         <w:t>Else: View Properties</w:t>
       </w:r>
@@ -1088,13 +1097,15 @@
           <w:rFonts w:ascii="Times New Roman" w:hAnsi="Times New Roman" w:cs="Times New Roman"/>
           <w:sz w:val="28"/>
           <w:szCs w:val="28"/>
-        </w:rPr>
-      </w:pPr>
-      <w:r>
-        <w:rPr>
-          <w:rFonts w:ascii="Times New Roman" w:hAnsi="Times New Roman" w:cs="Times New Roman"/>
-          <w:sz w:val="28"/>
-          <w:szCs w:val="28"/>
+          <w:highlight w:val="cyan"/>
+        </w:rPr>
+      </w:pPr>
+      <w:r>
+        <w:rPr>
+          <w:rFonts w:ascii="Times New Roman" w:hAnsi="Times New Roman" w:cs="Times New Roman"/>
+          <w:sz w:val="28"/>
+          <w:szCs w:val="28"/>
+          <w:highlight w:val="cyan"/>
         </w:rPr>
         <w:t>If Prospect</w:t>
       </w:r>
@@ -1103,6 +1114,7 @@
           <w:rFonts w:ascii="Times New Roman" w:hAnsi="Times New Roman" w:cs="Times New Roman"/>
           <w:sz w:val="28"/>
           <w:szCs w:val="28"/>
+          <w:highlight w:val="cyan"/>
         </w:rPr>
         <w:t xml:space="preserve"> User</w:t>
       </w:r>
@@ -1111,6 +1123,7 @@
           <w:rFonts w:ascii="Times New Roman" w:hAnsi="Times New Roman" w:cs="Times New Roman"/>
           <w:sz w:val="28"/>
           <w:szCs w:val="28"/>
+          <w:highlight w:val="cyan"/>
         </w:rPr>
         <w:t>:</w:t>
       </w:r>
@@ -1127,13 +1140,15 @@
           <w:rFonts w:ascii="Times New Roman" w:hAnsi="Times New Roman" w:cs="Times New Roman"/>
           <w:sz w:val="28"/>
           <w:szCs w:val="28"/>
-        </w:rPr>
-      </w:pPr>
-      <w:r>
-        <w:rPr>
-          <w:rFonts w:ascii="Times New Roman" w:hAnsi="Times New Roman" w:cs="Times New Roman"/>
-          <w:sz w:val="28"/>
-          <w:szCs w:val="28"/>
+          <w:highlight w:val="cyan"/>
+        </w:rPr>
+      </w:pPr>
+      <w:r>
+        <w:rPr>
+          <w:rFonts w:ascii="Times New Roman" w:hAnsi="Times New Roman" w:cs="Times New Roman"/>
+          <w:sz w:val="28"/>
+          <w:szCs w:val="28"/>
+          <w:highlight w:val="cyan"/>
         </w:rPr>
         <w:t xml:space="preserve">If User has No Property Inquiry Notification: </w:t>
       </w:r>
@@ -1142,6 +1157,7 @@
           <w:rFonts w:ascii="Times New Roman" w:hAnsi="Times New Roman" w:cs="Times New Roman"/>
           <w:sz w:val="28"/>
           <w:szCs w:val="28"/>
+          <w:highlight w:val="cyan"/>
         </w:rPr>
         <w:t>View</w:t>
       </w:r>
@@ -1150,6 +1166,7 @@
           <w:rFonts w:ascii="Times New Roman" w:hAnsi="Times New Roman" w:cs="Times New Roman"/>
           <w:sz w:val="28"/>
           <w:szCs w:val="28"/>
+          <w:highlight w:val="cyan"/>
         </w:rPr>
         <w:t xml:space="preserve"> Nearby Properties</w:t>
       </w:r>
@@ -1158,6 +1175,7 @@
           <w:rFonts w:ascii="Times New Roman" w:hAnsi="Times New Roman" w:cs="Times New Roman"/>
           <w:sz w:val="28"/>
           <w:szCs w:val="28"/>
+          <w:highlight w:val="cyan"/>
         </w:rPr>
         <w:t xml:space="preserve">, </w:t>
       </w:r>
@@ -1166,6 +1184,7 @@
           <w:rFonts w:ascii="Times New Roman" w:hAnsi="Times New Roman" w:cs="Times New Roman"/>
           <w:sz w:val="28"/>
           <w:szCs w:val="28"/>
+          <w:highlight w:val="cyan"/>
         </w:rPr>
         <w:t>Search</w:t>
       </w:r>
@@ -1174,6 +1193,7 @@
           <w:rFonts w:ascii="Times New Roman" w:hAnsi="Times New Roman" w:cs="Times New Roman"/>
           <w:sz w:val="28"/>
           <w:szCs w:val="28"/>
+          <w:highlight w:val="cyan"/>
         </w:rPr>
         <w:t xml:space="preserve"> and send </w:t>
       </w:r>
@@ -1182,6 +1202,7 @@
           <w:rFonts w:ascii="Times New Roman" w:hAnsi="Times New Roman" w:cs="Times New Roman"/>
           <w:sz w:val="28"/>
           <w:szCs w:val="28"/>
+          <w:highlight w:val="cyan"/>
         </w:rPr>
         <w:t>Notifications</w:t>
       </w:r>
@@ -1205,6 +1226,7 @@
           <w:rFonts w:ascii="Times New Roman" w:hAnsi="Times New Roman" w:cs="Times New Roman"/>
           <w:sz w:val="28"/>
           <w:szCs w:val="28"/>
+          <w:highlight w:val="cyan"/>
         </w:rPr>
         <w:t>Else if User has Property Notification: View</w:t>
       </w:r>
@@ -1213,8 +1235,17 @@
           <w:rFonts w:ascii="Times New Roman" w:hAnsi="Times New Roman" w:cs="Times New Roman"/>
           <w:sz w:val="28"/>
           <w:szCs w:val="28"/>
-        </w:rPr>
-        <w:t xml:space="preserve">, Reply, and Delete </w:t>
+          <w:highlight w:val="cyan"/>
+        </w:rPr>
+        <w:t>, Reply,</w:t>
+      </w:r>
+      <w:r>
+        <w:rPr>
+          <w:rFonts w:ascii="Times New Roman" w:hAnsi="Times New Roman" w:cs="Times New Roman"/>
+          <w:sz w:val="28"/>
+          <w:szCs w:val="28"/>
+        </w:rPr>
+        <w:t xml:space="preserve"> and Delete </w:t>
       </w:r>
       <w:r>
         <w:rPr>
@@ -1450,13 +1481,15 @@
           <w:rFonts w:ascii="Times New Roman" w:hAnsi="Times New Roman" w:cs="Times New Roman"/>
           <w:sz w:val="28"/>
           <w:szCs w:val="28"/>
-        </w:rPr>
-      </w:pPr>
-      <w:r>
-        <w:rPr>
-          <w:rFonts w:ascii="Times New Roman" w:hAnsi="Times New Roman" w:cs="Times New Roman"/>
-          <w:sz w:val="28"/>
-          <w:szCs w:val="28"/>
+          <w:highlight w:val="cyan"/>
+        </w:rPr>
+      </w:pPr>
+      <w:r>
+        <w:rPr>
+          <w:rFonts w:ascii="Times New Roman" w:hAnsi="Times New Roman" w:cs="Times New Roman"/>
+          <w:sz w:val="28"/>
+          <w:szCs w:val="28"/>
+          <w:highlight w:val="cyan"/>
         </w:rPr>
         <w:t xml:space="preserve">If </w:t>
       </w:r>
@@ -1465,6 +1498,7 @@
           <w:rFonts w:ascii="Times New Roman" w:hAnsi="Times New Roman" w:cs="Times New Roman"/>
           <w:sz w:val="28"/>
           <w:szCs w:val="28"/>
+          <w:highlight w:val="cyan"/>
         </w:rPr>
         <w:t>Landlord or Agent</w:t>
       </w:r>
@@ -1473,6 +1507,7 @@
           <w:rFonts w:ascii="Times New Roman" w:hAnsi="Times New Roman" w:cs="Times New Roman"/>
           <w:sz w:val="28"/>
           <w:szCs w:val="28"/>
+          <w:highlight w:val="cyan"/>
         </w:rPr>
         <w:t xml:space="preserve"> User:</w:t>
       </w:r>
@@ -1489,13 +1524,15 @@
           <w:rFonts w:ascii="Times New Roman" w:hAnsi="Times New Roman" w:cs="Times New Roman"/>
           <w:sz w:val="28"/>
           <w:szCs w:val="28"/>
-        </w:rPr>
-      </w:pPr>
-      <w:r>
-        <w:rPr>
-          <w:rFonts w:ascii="Times New Roman" w:hAnsi="Times New Roman" w:cs="Times New Roman"/>
-          <w:sz w:val="28"/>
-          <w:szCs w:val="28"/>
+          <w:highlight w:val="cyan"/>
+        </w:rPr>
+      </w:pPr>
+      <w:r>
+        <w:rPr>
+          <w:rFonts w:ascii="Times New Roman" w:hAnsi="Times New Roman" w:cs="Times New Roman"/>
+          <w:sz w:val="28"/>
+          <w:szCs w:val="28"/>
+          <w:highlight w:val="cyan"/>
         </w:rPr>
         <w:t xml:space="preserve"> add Property Details </w:t>
       </w:r>
@@ -1504,6 +1541,7 @@
           <w:rFonts w:ascii="Times New Roman" w:hAnsi="Times New Roman" w:cs="Times New Roman"/>
           <w:sz w:val="28"/>
           <w:szCs w:val="28"/>
+          <w:highlight w:val="cyan"/>
         </w:rPr>
         <w:t>(Address, photo, facilities, price)</w:t>
       </w:r>
@@ -1520,13 +1558,15 @@
           <w:rFonts w:ascii="Times New Roman" w:hAnsi="Times New Roman" w:cs="Times New Roman"/>
           <w:sz w:val="28"/>
           <w:szCs w:val="28"/>
-        </w:rPr>
-      </w:pPr>
-      <w:r>
-        <w:rPr>
-          <w:rFonts w:ascii="Times New Roman" w:hAnsi="Times New Roman" w:cs="Times New Roman"/>
-          <w:sz w:val="28"/>
-          <w:szCs w:val="28"/>
+          <w:highlight w:val="cyan"/>
+        </w:rPr>
+      </w:pPr>
+      <w:r>
+        <w:rPr>
+          <w:rFonts w:ascii="Times New Roman" w:hAnsi="Times New Roman" w:cs="Times New Roman"/>
+          <w:sz w:val="28"/>
+          <w:szCs w:val="28"/>
+          <w:highlight w:val="cyan"/>
         </w:rPr>
         <w:t>View, Edit and Delete Property</w:t>
       </w:r>
@@ -1543,13 +1583,15 @@
           <w:rFonts w:ascii="Times New Roman" w:hAnsi="Times New Roman" w:cs="Times New Roman"/>
           <w:sz w:val="28"/>
           <w:szCs w:val="28"/>
-        </w:rPr>
-      </w:pPr>
-      <w:r>
-        <w:rPr>
-          <w:rFonts w:ascii="Times New Roman" w:hAnsi="Times New Roman" w:cs="Times New Roman"/>
-          <w:sz w:val="28"/>
-          <w:szCs w:val="28"/>
+          <w:highlight w:val="cyan"/>
+        </w:rPr>
+      </w:pPr>
+      <w:r>
+        <w:rPr>
+          <w:rFonts w:ascii="Times New Roman" w:hAnsi="Times New Roman" w:cs="Times New Roman"/>
+          <w:sz w:val="28"/>
+          <w:szCs w:val="28"/>
+          <w:highlight w:val="cyan"/>
         </w:rPr>
         <w:t>Indicate</w:t>
       </w:r>
@@ -1558,6 +1600,7 @@
           <w:rFonts w:ascii="Times New Roman" w:hAnsi="Times New Roman" w:cs="Times New Roman"/>
           <w:sz w:val="28"/>
           <w:szCs w:val="28"/>
+          <w:highlight w:val="cyan"/>
         </w:rPr>
         <w:t xml:space="preserve"> </w:t>
       </w:r>
@@ -1566,6 +1609,7 @@
           <w:rFonts w:ascii="Times New Roman" w:hAnsi="Times New Roman" w:cs="Times New Roman"/>
           <w:sz w:val="28"/>
           <w:szCs w:val="28"/>
+          <w:highlight w:val="cyan"/>
         </w:rPr>
         <w:t>Property</w:t>
       </w:r>
@@ -1574,6 +1618,7 @@
           <w:rFonts w:ascii="Times New Roman" w:hAnsi="Times New Roman" w:cs="Times New Roman"/>
           <w:sz w:val="28"/>
           <w:szCs w:val="28"/>
+          <w:highlight w:val="cyan"/>
         </w:rPr>
         <w:t xml:space="preserve"> </w:t>
       </w:r>
@@ -1582,6 +1627,7 @@
           <w:rFonts w:ascii="Times New Roman" w:hAnsi="Times New Roman" w:cs="Times New Roman"/>
           <w:sz w:val="28"/>
           <w:szCs w:val="28"/>
+          <w:highlight w:val="cyan"/>
         </w:rPr>
         <w:t>Availability</w:t>
       </w:r>
@@ -1598,13 +1644,15 @@
           <w:rFonts w:ascii="Times New Roman" w:hAnsi="Times New Roman" w:cs="Times New Roman"/>
           <w:sz w:val="28"/>
           <w:szCs w:val="28"/>
-        </w:rPr>
-      </w:pPr>
-      <w:r>
-        <w:rPr>
-          <w:rFonts w:ascii="Times New Roman" w:hAnsi="Times New Roman" w:cs="Times New Roman"/>
-          <w:sz w:val="28"/>
-          <w:szCs w:val="28"/>
+          <w:highlight w:val="cyan"/>
+        </w:rPr>
+      </w:pPr>
+      <w:r>
+        <w:rPr>
+          <w:rFonts w:ascii="Times New Roman" w:hAnsi="Times New Roman" w:cs="Times New Roman"/>
+          <w:sz w:val="28"/>
+          <w:szCs w:val="28"/>
+          <w:highlight w:val="cyan"/>
         </w:rPr>
         <w:t>If Guest User:</w:t>
       </w:r>
@@ -1621,13 +1669,15 @@
           <w:rFonts w:ascii="Times New Roman" w:hAnsi="Times New Roman" w:cs="Times New Roman"/>
           <w:sz w:val="28"/>
           <w:szCs w:val="28"/>
-        </w:rPr>
-      </w:pPr>
-      <w:r>
-        <w:rPr>
-          <w:rFonts w:ascii="Times New Roman" w:hAnsi="Times New Roman" w:cs="Times New Roman"/>
-          <w:sz w:val="28"/>
-          <w:szCs w:val="28"/>
+          <w:highlight w:val="cyan"/>
+        </w:rPr>
+      </w:pPr>
+      <w:r>
+        <w:rPr>
+          <w:rFonts w:ascii="Times New Roman" w:hAnsi="Times New Roman" w:cs="Times New Roman"/>
+          <w:sz w:val="28"/>
+          <w:szCs w:val="28"/>
+          <w:highlight w:val="cyan"/>
         </w:rPr>
         <w:t>View Recent Property Listing</w:t>
       </w:r>
@@ -1644,13 +1694,15 @@
           <w:rFonts w:ascii="Times New Roman" w:hAnsi="Times New Roman" w:cs="Times New Roman"/>
           <w:sz w:val="28"/>
           <w:szCs w:val="28"/>
-        </w:rPr>
-      </w:pPr>
-      <w:r>
-        <w:rPr>
-          <w:rFonts w:ascii="Times New Roman" w:hAnsi="Times New Roman" w:cs="Times New Roman"/>
-          <w:sz w:val="28"/>
-          <w:szCs w:val="28"/>
+          <w:highlight w:val="cyan"/>
+        </w:rPr>
+      </w:pPr>
+      <w:r>
+        <w:rPr>
+          <w:rFonts w:ascii="Times New Roman" w:hAnsi="Times New Roman" w:cs="Times New Roman"/>
+          <w:sz w:val="28"/>
+          <w:szCs w:val="28"/>
+          <w:highlight w:val="cyan"/>
         </w:rPr>
         <w:t>Search Listings by State, and Town</w:t>
       </w:r>

</xml_diff>

<commit_message>
Refactored the User Registration and Login form and Views, added inbox and sent messages views
</commit_message>
<xml_diff>
--- a/UyaProp Real Estate Application Requirements.docx
+++ b/UyaProp Real Estate Application Requirements.docx
@@ -818,13 +818,15 @@
           <w:rFonts w:ascii="Times New Roman" w:hAnsi="Times New Roman" w:cs="Times New Roman"/>
           <w:sz w:val="28"/>
           <w:szCs w:val="28"/>
-        </w:rPr>
-      </w:pPr>
-      <w:r>
-        <w:rPr>
-          <w:rFonts w:ascii="Times New Roman" w:hAnsi="Times New Roman" w:cs="Times New Roman"/>
-          <w:sz w:val="28"/>
-          <w:szCs w:val="28"/>
+          <w:highlight w:val="cyan"/>
+        </w:rPr>
+      </w:pPr>
+      <w:r>
+        <w:rPr>
+          <w:rFonts w:ascii="Times New Roman" w:hAnsi="Times New Roman" w:cs="Times New Roman"/>
+          <w:sz w:val="28"/>
+          <w:szCs w:val="28"/>
+          <w:highlight w:val="cyan"/>
         </w:rPr>
         <w:t>Else if Prospect:</w:t>
       </w:r>
@@ -999,6 +1001,7 @@
           <w:rFonts w:ascii="Times New Roman" w:hAnsi="Times New Roman" w:cs="Times New Roman"/>
           <w:sz w:val="28"/>
           <w:szCs w:val="28"/>
+          <w:highlight w:val="cyan"/>
         </w:rPr>
       </w:pPr>
       <w:r>
@@ -1016,13 +1019,23 @@
           <w:sz w:val="28"/>
           <w:szCs w:val="28"/>
         </w:rPr>
-        <w:t xml:space="preserve"> and Delete</w:t>
-      </w:r>
-      <w:r>
-        <w:rPr>
-          <w:rFonts w:ascii="Times New Roman" w:hAnsi="Times New Roman" w:cs="Times New Roman"/>
-          <w:sz w:val="28"/>
-          <w:szCs w:val="28"/>
+        <w:t xml:space="preserve"> </w:t>
+      </w:r>
+      <w:r>
+        <w:rPr>
+          <w:rFonts w:ascii="Times New Roman" w:hAnsi="Times New Roman" w:cs="Times New Roman"/>
+          <w:sz w:val="28"/>
+          <w:szCs w:val="28"/>
+          <w:highlight w:val="cyan"/>
+        </w:rPr>
+        <w:t>and Delete</w:t>
+      </w:r>
+      <w:r>
+        <w:rPr>
+          <w:rFonts w:ascii="Times New Roman" w:hAnsi="Times New Roman" w:cs="Times New Roman"/>
+          <w:sz w:val="28"/>
+          <w:szCs w:val="28"/>
+          <w:highlight w:val="cyan"/>
         </w:rPr>
         <w:t xml:space="preserve"> Prospects </w:t>
       </w:r>
@@ -1031,6 +1044,7 @@
           <w:rFonts w:ascii="Times New Roman" w:hAnsi="Times New Roman" w:cs="Times New Roman"/>
           <w:sz w:val="28"/>
           <w:szCs w:val="28"/>
+          <w:highlight w:val="cyan"/>
         </w:rPr>
         <w:t>Notification</w:t>
       </w:r>
@@ -1219,6 +1233,7 @@
           <w:rFonts w:ascii="Times New Roman" w:hAnsi="Times New Roman" w:cs="Times New Roman"/>
           <w:sz w:val="28"/>
           <w:szCs w:val="28"/>
+          <w:highlight w:val="cyan"/>
         </w:rPr>
       </w:pPr>
       <w:r>
@@ -1245,13 +1260,23 @@
           <w:sz w:val="28"/>
           <w:szCs w:val="28"/>
         </w:rPr>
-        <w:t xml:space="preserve"> and Delete </w:t>
-      </w:r>
-      <w:r>
-        <w:rPr>
-          <w:rFonts w:ascii="Times New Roman" w:hAnsi="Times New Roman" w:cs="Times New Roman"/>
-          <w:sz w:val="28"/>
-          <w:szCs w:val="28"/>
+        <w:t xml:space="preserve"> </w:t>
+      </w:r>
+      <w:r>
+        <w:rPr>
+          <w:rFonts w:ascii="Times New Roman" w:hAnsi="Times New Roman" w:cs="Times New Roman"/>
+          <w:sz w:val="28"/>
+          <w:szCs w:val="28"/>
+          <w:highlight w:val="cyan"/>
+        </w:rPr>
+        <w:t xml:space="preserve">and Delete </w:t>
+      </w:r>
+      <w:r>
+        <w:rPr>
+          <w:rFonts w:ascii="Times New Roman" w:hAnsi="Times New Roman" w:cs="Times New Roman"/>
+          <w:sz w:val="28"/>
+          <w:szCs w:val="28"/>
+          <w:highlight w:val="cyan"/>
         </w:rPr>
         <w:t>Notification</w:t>
       </w:r>
@@ -1260,6 +1285,7 @@
           <w:rFonts w:ascii="Times New Roman" w:hAnsi="Times New Roman" w:cs="Times New Roman"/>
           <w:sz w:val="28"/>
           <w:szCs w:val="28"/>
+          <w:highlight w:val="cyan"/>
         </w:rPr>
         <w:t>(</w:t>
       </w:r>
@@ -1268,6 +1294,7 @@
           <w:rFonts w:ascii="Times New Roman" w:hAnsi="Times New Roman" w:cs="Times New Roman"/>
           <w:sz w:val="28"/>
           <w:szCs w:val="28"/>
+          <w:highlight w:val="cyan"/>
         </w:rPr>
         <w:t>s</w:t>
       </w:r>
@@ -1276,6 +1303,7 @@
           <w:rFonts w:ascii="Times New Roman" w:hAnsi="Times New Roman" w:cs="Times New Roman"/>
           <w:sz w:val="28"/>
           <w:szCs w:val="28"/>
+          <w:highlight w:val="cyan"/>
         </w:rPr>
         <w:t>)</w:t>
       </w:r>

</xml_diff>